<commit_message>
Meeting Notes 6 and 7 13.5 and 16.5
updating of errors on meeting notes #6 13.5.2021 and a new upload of meeting notes #7 16.5.21
</commit_message>
<xml_diff>
--- a/A3/Meeting Notes/A3 Meeting and Actions Notes #6 13.05.2021.docx
+++ b/A3/Meeting Notes/A3 Meeting and Actions Notes #6 13.05.2021.docx
@@ -85,27 +85,7 @@
           <w:sz w:val="22"/>
           <w:szCs w:val="22"/>
         </w:rPr>
-        <w:t xml:space="preserve"> 1</w:t>
-      </w:r>
-      <w:r>
-        <w:rPr>
-          <w:rStyle w:val="normaltextrun"/>
-          <w:rFonts w:ascii="Arial" w:hAnsi="Arial" w:cs="Arial"/>
-          <w:color w:val="000000"/>
-          <w:sz w:val="22"/>
-          <w:szCs w:val="22"/>
-        </w:rPr>
-        <w:t>3</w:t>
-      </w:r>
-      <w:r>
-        <w:rPr>
-          <w:rStyle w:val="normaltextrun"/>
-          <w:rFonts w:ascii="Arial" w:hAnsi="Arial" w:cs="Arial"/>
-          <w:color w:val="000000"/>
-          <w:sz w:val="22"/>
-          <w:szCs w:val="22"/>
-        </w:rPr>
-        <w:t>/</w:t>
+        <w:t xml:space="preserve"> 13/</w:t>
       </w:r>
       <w:r>
         <w:rPr>
@@ -470,29 +450,7 @@
           <w:sz w:val="22"/>
           <w:szCs w:val="22"/>
         </w:rPr>
-        <w:t xml:space="preserve">Mia </w:t>
-      </w:r>
-      <w:proofErr w:type="spellStart"/>
-      <w:r>
-        <w:rPr>
-          <w:rStyle w:val="normaltextrun"/>
-          <w:rFonts w:ascii="Arial" w:hAnsi="Arial" w:cs="Arial"/>
-          <w:color w:val="000000"/>
-          <w:sz w:val="22"/>
-          <w:szCs w:val="22"/>
-        </w:rPr>
-        <w:t>Vasiliadis</w:t>
-      </w:r>
-      <w:proofErr w:type="spellEnd"/>
-      <w:r>
-        <w:rPr>
-          <w:rStyle w:val="normaltextrun"/>
-          <w:rFonts w:ascii="Arial" w:hAnsi="Arial" w:cs="Arial"/>
-          <w:color w:val="000000"/>
-          <w:sz w:val="22"/>
-          <w:szCs w:val="22"/>
-        </w:rPr>
-        <w:t> </w:t>
+        <w:t>Mia Vasiliadis </w:t>
       </w:r>
       <w:r>
         <w:rPr>
@@ -1700,17 +1658,37 @@
           <w:sz w:val="22"/>
           <w:szCs w:val="22"/>
         </w:rPr>
-        <w:t xml:space="preserve">Due date: Sunday of week </w:t>
-      </w:r>
-      <w:r>
-        <w:rPr>
-          <w:rStyle w:val="normaltextrun"/>
-          <w:rFonts w:ascii="Arial" w:hAnsi="Arial" w:cs="Arial"/>
-          <w:color w:val="000000"/>
-          <w:sz w:val="22"/>
-          <w:szCs w:val="22"/>
-        </w:rPr>
-        <w:t>13(?):</w:t>
+        <w:t xml:space="preserve">Due date: </w:t>
+      </w:r>
+      <w:r>
+        <w:rPr>
+          <w:rStyle w:val="normaltextrun"/>
+          <w:rFonts w:ascii="Arial" w:hAnsi="Arial" w:cs="Arial"/>
+          <w:color w:val="000000"/>
+          <w:sz w:val="22"/>
+          <w:szCs w:val="22"/>
+        </w:rPr>
+        <w:t>Friday</w:t>
+      </w:r>
+      <w:r>
+        <w:rPr>
+          <w:rStyle w:val="normaltextrun"/>
+          <w:rFonts w:ascii="Arial" w:hAnsi="Arial" w:cs="Arial"/>
+          <w:color w:val="000000"/>
+          <w:sz w:val="22"/>
+          <w:szCs w:val="22"/>
+        </w:rPr>
+        <w:t xml:space="preserve"> of week </w:t>
+      </w:r>
+      <w:r>
+        <w:rPr>
+          <w:rStyle w:val="normaltextrun"/>
+          <w:rFonts w:ascii="Arial" w:hAnsi="Arial" w:cs="Arial"/>
+          <w:color w:val="000000"/>
+          <w:sz w:val="22"/>
+          <w:szCs w:val="22"/>
+        </w:rPr>
+        <w:t>13:</w:t>
       </w:r>
       <w:r>
         <w:rPr>
@@ -1837,17 +1815,27 @@
           <w:sz w:val="22"/>
           <w:szCs w:val="22"/>
         </w:rPr>
-        <w:t xml:space="preserve">Sunday of week </w:t>
-      </w:r>
-      <w:r>
-        <w:rPr>
-          <w:rStyle w:val="normaltextrun"/>
-          <w:rFonts w:ascii="Arial" w:hAnsi="Arial" w:cs="Arial"/>
-          <w:color w:val="000000"/>
-          <w:sz w:val="22"/>
-          <w:szCs w:val="22"/>
-        </w:rPr>
-        <w:t>13(?):</w:t>
+        <w:t>Friday</w:t>
+      </w:r>
+      <w:r>
+        <w:rPr>
+          <w:rStyle w:val="normaltextrun"/>
+          <w:rFonts w:ascii="Arial" w:hAnsi="Arial" w:cs="Arial"/>
+          <w:color w:val="000000"/>
+          <w:sz w:val="22"/>
+          <w:szCs w:val="22"/>
+        </w:rPr>
+        <w:t xml:space="preserve"> of week </w:t>
+      </w:r>
+      <w:r>
+        <w:rPr>
+          <w:rStyle w:val="normaltextrun"/>
+          <w:rFonts w:ascii="Arial" w:hAnsi="Arial" w:cs="Arial"/>
+          <w:color w:val="000000"/>
+          <w:sz w:val="22"/>
+          <w:szCs w:val="22"/>
+        </w:rPr>
+        <w:t>13:</w:t>
       </w:r>
       <w:r>
         <w:rPr>
@@ -2605,27 +2593,7 @@
           <w:sz w:val="22"/>
           <w:szCs w:val="22"/>
         </w:rPr>
-        <w:t>Timeframe table</w:t>
-      </w:r>
-      <w:r>
-        <w:rPr>
-          <w:rStyle w:val="normaltextrun"/>
-          <w:rFonts w:ascii="Arial" w:hAnsi="Arial" w:cs="Arial"/>
-          <w:color w:val="000000"/>
-          <w:sz w:val="22"/>
-          <w:szCs w:val="22"/>
-        </w:rPr>
-        <w:t xml:space="preserve"> (Mia)</w:t>
-      </w:r>
-      <w:r>
-        <w:rPr>
-          <w:rStyle w:val="normaltextrun"/>
-          <w:rFonts w:ascii="Arial" w:hAnsi="Arial" w:cs="Arial"/>
-          <w:color w:val="000000"/>
-          <w:sz w:val="22"/>
-          <w:szCs w:val="22"/>
-        </w:rPr>
-        <w:t>.</w:t>
+        <w:t>Timeframe table (Mia).</w:t>
       </w:r>
     </w:p>
     <w:p>
@@ -4784,6 +4752,7 @@
     <w:lsdException w:name="HTML Sample" w:semiHidden="1" w:unhideWhenUsed="1"/>
     <w:lsdException w:name="HTML Typewriter" w:semiHidden="1" w:unhideWhenUsed="1"/>
     <w:lsdException w:name="HTML Variable" w:semiHidden="1" w:unhideWhenUsed="1"/>
+    <w:lsdException w:name="Normal Table" w:semiHidden="1" w:unhideWhenUsed="1"/>
     <w:lsdException w:name="annotation subject" w:semiHidden="1" w:unhideWhenUsed="1"/>
     <w:lsdException w:name="No List" w:semiHidden="1" w:unhideWhenUsed="1"/>
     <w:lsdException w:name="Outline List 1" w:semiHidden="1" w:unhideWhenUsed="1"/>
@@ -4830,8 +4799,10 @@
     <w:lsdException w:name="Table Subtle 2" w:semiHidden="1" w:unhideWhenUsed="1"/>
     <w:lsdException w:name="Table Web 1" w:semiHidden="1" w:unhideWhenUsed="1"/>
     <w:lsdException w:name="Table Web 2" w:semiHidden="1" w:unhideWhenUsed="1"/>
+    <w:lsdException w:name="Table Web 3" w:semiHidden="1" w:unhideWhenUsed="1"/>
     <w:lsdException w:name="Balloon Text" w:semiHidden="1" w:unhideWhenUsed="1"/>
     <w:lsdException w:name="Table Grid" w:uiPriority="39"/>
+    <w:lsdException w:name="Table Theme" w:semiHidden="1" w:unhideWhenUsed="1"/>
     <w:lsdException w:name="Placeholder Text" w:semiHidden="1"/>
     <w:lsdException w:name="No Spacing" w:uiPriority="1" w:qFormat="1"/>
     <w:lsdException w:name="Light Shading" w:uiPriority="60"/>

</xml_diff>